<commit_message>
Updates all test cases
</commit_message>
<xml_diff>
--- a/Tests/Test Data/docx/RKDOCXImageWriterTest/largepng.docx
+++ b/Tests/Test Data/docx/RKDOCXImageWriterTest/largepng.docx
@@ -11,7 +11,7 @@
         </w:rPr>
         <w:drawing>
           <wp:inline distT="533400" distL="533400" distR="533400" distB="533400">
-            <wp:extent cx="5727700" cy="3568700"/>
+            <wp:extent cx="5727700" cy="3579812"/>
             <wp:docPr id="1" name="large-image.png"/>
             <a:graphic xmlns:a="http://schemas.openxmlformats.org/drawingml/2006/main">
               <a:graphicData uri="http://schemas.openxmlformats.org/drawingml/2006/picture">
@@ -29,7 +29,7 @@
                   <pic:spPr>
                     <a:xfrm>
                       <a:off x="0" y="0"/>
-                      <a:ext cx="5727700" cy="3568700"/>
+                      <a:ext cx="5727700" cy="3579812"/>
                     </a:xfrm>
                     <a:prstGeom prst="rect">
                       <a:avLst/>

</xml_diff>

<commit_message>
ULYSSES-7194 Respects figure margins when calculating image sizes
</commit_message>
<xml_diff>
--- a/Tests/Test Data/docx/RKDOCXImageWriterTest/largepng.docx
+++ b/Tests/Test Data/docx/RKDOCXImageWriterTest/largepng.docx
@@ -3,6 +3,9 @@
 <w:document xmlns:m="http://schemas.openxmlformats.org/officeDocument/2006/math" xmlns:r="http://schemas.openxmlformats.org/officeDocument/2006/relationships" xmlns:wp14="http://schemas.microsoft.com/office/word/2010/wordprocessingDrawing" xmlns:w="http://schemas.openxmlformats.org/wordprocessingml/2006/main" xmlns:w15="http://schemas.microsoft.com/office/word/2012/wordml" xmlns:o="urn:schemas-microsoft-com:office:office" xmlns:wpg="http://schemas.microsoft.com/office/word/2010/wordprocessingGroup" xmlns:wne="http://schemas.microsoft.com/office/word/2006/wordml" xmlns:v="urn:schemas-microsoft-com:vml" xmlns:w10="urn:schemas-microsoft-com:office:word" xmlns:mc="http://schemas.openxmlformats.org/markup-compatibility/2006" xmlns:wpi="http://schemas.microsoft.com/office/word/2010/wordprocessingInk" xmlns:mo="http://schemas.microsoft.com/office/mac/office/2008/main" xmlns:wps="http://schemas.microsoft.com/office/word/2010/wordprocessingShape" xmlns:wpc="http://schemas.microsoft.com/office/word/2010/wordprocessingCanvas" xmlns:wp="http://schemas.openxmlformats.org/drawingml/2006/wordprocessingDrawing" xmlns:w14="http://schemas.microsoft.com/office/word/2010/wordml" xmlns:mv="urn:schemas-microsoft-com:mac:vml" mc:Ignorable="w14 w15 wp14">
   <w:body>
     <w:p>
+      <w:pPr>
+        <w:ind w:start="840" w:end="840"/>
+      </w:pPr>
       <w:r>
         <w:rPr>
           <w:rFonts w:ascii="Helvetica" w:cs="Helvetica" w:eastAsia="Helvetica" w:hAnsi="Helvetica"/>
@@ -10,8 +13,8 @@
           <w:szCs w:val="24"/>
         </w:rPr>
         <w:drawing>
-          <wp:inline distT="533400" distL="533400" distR="533400" distB="533400">
-            <wp:extent cx="5727700" cy="3579812"/>
+          <wp:inline distT="0" distL="0" distR="0" distB="0">
+            <wp:extent cx="4660900" cy="2913062"/>
             <wp:docPr id="1" name="large-image.png"/>
             <a:graphic xmlns:a="http://schemas.openxmlformats.org/drawingml/2006/main">
               <a:graphicData uri="http://schemas.openxmlformats.org/drawingml/2006/picture">
@@ -29,7 +32,7 @@
                   <pic:spPr>
                     <a:xfrm>
                       <a:off x="0" y="0"/>
-                      <a:ext cx="5727700" cy="3579812"/>
+                      <a:ext cx="4660900" cy="2913062"/>
                     </a:xfrm>
                     <a:prstGeom prst="rect">
                       <a:avLst/>

</xml_diff>